<commit_message>
Update CRUD Alat Bahan
</commit_message>
<xml_diff>
--- a/Laporan_PP_TA_2025.docx
+++ b/Laporan_PP_TA_2025.docx
@@ -773,12 +773,6 @@
             <w:insideH w:val="none" w:color="auto" w:sz="0" w:space="0"/>
             <w:insideV w:val="none" w:color="auto" w:sz="0" w:space="0"/>
           </w:tblBorders>
-          <w:tblCellMar>
-            <w:top w:w="0" w:type="dxa"/>
-            <w:left w:w="108" w:type="dxa"/>
-            <w:bottom w:w="0" w:type="dxa"/>
-            <w:right w:w="108" w:type="dxa"/>
-          </w:tblCellMar>
         </w:tblPrEx>
         <w:tc>
           <w:tcPr>
@@ -13250,6 +13244,24 @@
           <w:ilvl w:val="0"/>
           <w:numId w:val="0"/>
         </w:numPr>
+        <w:spacing w:line="360" w:lineRule="auto"/>
+        <w:jc w:val="both"/>
+        <w:rPr>
+          <w:rFonts w:hint="default"/>
+          <w:b w:val="0"/>
+          <w:bCs w:val="0"/>
+          <w:sz w:val="20"/>
+          <w:szCs w:val="20"/>
+          <w:lang w:val="en-US"/>
+        </w:rPr>
+      </w:pPr>
+    </w:p>
+    <w:p>
+      <w:pPr>
+        <w:numPr>
+          <w:ilvl w:val="0"/>
+          <w:numId w:val="0"/>
+        </w:numPr>
         <w:ind w:leftChars="0"/>
         <w:jc w:val="both"/>
         <w:rPr>
@@ -14208,24 +14220,23 @@
         <w:jc w:val="both"/>
         <w:rPr>
           <w:rFonts w:hint="default"/>
-          <w:b/>
-          <w:bCs/>
-          <w:i w:val="0"/>
-          <w:iCs w:val="0"/>
-          <w:sz w:val="24"/>
-          <w:szCs w:val="24"/>
-          <w:lang w:val="en-US"/>
-        </w:rPr>
-      </w:pPr>
-      <w:r>
-        <w:rPr>
-          <w:rFonts w:hint="default"/>
           <w:b w:val="0"/>
           <w:bCs w:val="0"/>
           <w:i w:val="0"/>
           <w:iCs w:val="0"/>
           <w:sz w:val="20"/>
           <w:szCs w:val="20"/>
+        </w:rPr>
+      </w:pPr>
+      <w:r>
+        <w:rPr>
+          <w:rFonts w:hint="default"/>
+          <w:b w:val="0"/>
+          <w:bCs w:val="0"/>
+          <w:i w:val="0"/>
+          <w:iCs w:val="0"/>
+          <w:sz w:val="20"/>
+          <w:szCs w:val="20"/>
           <w:lang w:val="en-US"/>
         </w:rPr>
         <w:t xml:space="preserve">Pendekatan </w:t>
@@ -14291,6 +14302,306 @@
           <w:szCs w:val="20"/>
         </w:rPr>
         <w:t xml:space="preserve"> tertentu.</w:t>
+      </w:r>
+    </w:p>
+    <w:p>
+      <w:pPr>
+        <w:numPr>
+          <w:ilvl w:val="0"/>
+          <w:numId w:val="0"/>
+        </w:numPr>
+        <w:spacing w:line="360" w:lineRule="auto"/>
+        <w:jc w:val="both"/>
+        <w:rPr>
+          <w:rFonts w:hint="default"/>
+          <w:b w:val="0"/>
+          <w:bCs w:val="0"/>
+          <w:i w:val="0"/>
+          <w:iCs w:val="0"/>
+          <w:sz w:val="20"/>
+          <w:szCs w:val="20"/>
+        </w:rPr>
+      </w:pPr>
+    </w:p>
+    <w:p>
+      <w:pPr>
+        <w:numPr>
+          <w:ilvl w:val="0"/>
+          <w:numId w:val="0"/>
+        </w:numPr>
+        <w:spacing w:line="360" w:lineRule="auto"/>
+        <w:jc w:val="both"/>
+        <w:rPr>
+          <w:rFonts w:hint="default"/>
+          <w:b/>
+          <w:bCs/>
+          <w:i w:val="0"/>
+          <w:iCs w:val="0"/>
+          <w:sz w:val="24"/>
+          <w:szCs w:val="24"/>
+          <w:lang w:val="en-US"/>
+        </w:rPr>
+      </w:pPr>
+      <w:r>
+        <w:rPr>
+          <w:rFonts w:hint="default"/>
+          <w:b/>
+          <w:bCs/>
+          <w:i w:val="0"/>
+          <w:iCs w:val="0"/>
+          <w:sz w:val="24"/>
+          <w:szCs w:val="24"/>
+          <w:lang w:val="en-US"/>
+        </w:rPr>
+        <w:t>2.10 Entity Relationship Diagram (ERD)</w:t>
+      </w:r>
+    </w:p>
+    <w:p>
+      <w:pPr>
+        <w:numPr>
+          <w:ilvl w:val="0"/>
+          <w:numId w:val="0"/>
+        </w:numPr>
+        <w:spacing w:line="360" w:lineRule="auto"/>
+        <w:ind w:left="0" w:leftChars="0" w:firstLine="400" w:firstLineChars="200"/>
+        <w:jc w:val="both"/>
+        <w:rPr>
+          <w:rFonts w:hint="default"/>
+          <w:b w:val="0"/>
+          <w:bCs w:val="0"/>
+          <w:i w:val="0"/>
+          <w:iCs w:val="0"/>
+          <w:sz w:val="20"/>
+          <w:szCs w:val="20"/>
+          <w:lang w:val="en-US"/>
+        </w:rPr>
+      </w:pPr>
+      <w:r>
+        <w:rPr>
+          <w:rFonts w:hint="default"/>
+          <w:b w:val="0"/>
+          <w:bCs w:val="0"/>
+          <w:i w:val="0"/>
+          <w:iCs w:val="0"/>
+          <w:sz w:val="20"/>
+          <w:szCs w:val="20"/>
+          <w:lang w:val="en-US"/>
+        </w:rPr>
+        <w:t xml:space="preserve">ERD atau </w:t>
+      </w:r>
+      <w:r>
+        <w:rPr>
+          <w:rFonts w:hint="default"/>
+          <w:b w:val="0"/>
+          <w:bCs w:val="0"/>
+          <w:i/>
+          <w:iCs/>
+          <w:sz w:val="20"/>
+          <w:szCs w:val="20"/>
+          <w:lang w:val="en-US"/>
+        </w:rPr>
+        <w:t xml:space="preserve">Entity Relationship Diagram </w:t>
+      </w:r>
+      <w:r>
+        <w:rPr>
+          <w:rFonts w:hint="default"/>
+          <w:b w:val="0"/>
+          <w:bCs w:val="0"/>
+          <w:i w:val="0"/>
+          <w:iCs w:val="0"/>
+          <w:sz w:val="20"/>
+          <w:szCs w:val="20"/>
+          <w:lang w:val="en-US"/>
+        </w:rPr>
+        <w:t>adalah istilah dari bahasa inggris yang  artinya diagram terhubung dengan entitas. ERD pun sering disebut dengan model ER atau ER Diagram.</w:t>
+      </w:r>
+    </w:p>
+    <w:p>
+      <w:pPr>
+        <w:numPr>
+          <w:ilvl w:val="0"/>
+          <w:numId w:val="0"/>
+        </w:numPr>
+        <w:spacing w:line="360" w:lineRule="auto"/>
+        <w:ind w:left="0" w:leftChars="0" w:firstLine="400" w:firstLineChars="200"/>
+        <w:jc w:val="both"/>
+        <w:rPr>
+          <w:rFonts w:hint="default"/>
+          <w:b w:val="0"/>
+          <w:bCs w:val="0"/>
+          <w:i w:val="0"/>
+          <w:iCs w:val="0"/>
+          <w:sz w:val="20"/>
+          <w:szCs w:val="20"/>
+          <w:lang w:val="en-US"/>
+        </w:rPr>
+      </w:pPr>
+      <w:r>
+        <w:rPr>
+          <w:rFonts w:hint="default"/>
+          <w:b w:val="0"/>
+          <w:bCs w:val="0"/>
+          <w:i w:val="0"/>
+          <w:iCs w:val="0"/>
+          <w:sz w:val="20"/>
+          <w:szCs w:val="20"/>
+          <w:lang w:val="en-US"/>
+        </w:rPr>
+        <w:t xml:space="preserve">Sederhananya, </w:t>
+      </w:r>
+      <w:r>
+        <w:rPr>
+          <w:rFonts w:hint="default"/>
+          <w:b w:val="0"/>
+          <w:bCs w:val="0"/>
+          <w:i/>
+          <w:iCs/>
+          <w:sz w:val="20"/>
+          <w:szCs w:val="20"/>
+          <w:lang w:val="en-US"/>
+        </w:rPr>
+        <w:t xml:space="preserve">entity relationship diagram </w:t>
+      </w:r>
+      <w:r>
+        <w:rPr>
+          <w:rFonts w:hint="default"/>
+          <w:b w:val="0"/>
+          <w:bCs w:val="0"/>
+          <w:i w:val="0"/>
+          <w:iCs w:val="0"/>
+          <w:sz w:val="20"/>
+          <w:szCs w:val="20"/>
+          <w:lang w:val="en-US"/>
+        </w:rPr>
+        <w:t xml:space="preserve">adalah salah satu jenis diagram yang sifatnya lebih struktural dan bisa digunakan untuk dimanfaatkan dalam suatu desain pada sebuah </w:t>
+      </w:r>
+      <w:r>
+        <w:rPr>
+          <w:rFonts w:hint="default"/>
+          <w:b w:val="0"/>
+          <w:bCs w:val="0"/>
+          <w:i/>
+          <w:iCs/>
+          <w:sz w:val="20"/>
+          <w:szCs w:val="20"/>
+          <w:lang w:val="en-US"/>
+        </w:rPr>
+        <w:t>database</w:t>
+      </w:r>
+      <w:r>
+        <w:rPr>
+          <w:rFonts w:hint="default"/>
+          <w:b w:val="0"/>
+          <w:bCs w:val="0"/>
+          <w:i w:val="0"/>
+          <w:iCs w:val="0"/>
+          <w:sz w:val="20"/>
+          <w:szCs w:val="20"/>
+          <w:lang w:val="en-US"/>
+        </w:rPr>
+        <w:t xml:space="preserve"> ataupun pada sebuah </w:t>
+      </w:r>
+      <w:r>
+        <w:rPr>
+          <w:rFonts w:hint="default"/>
+          <w:b w:val="0"/>
+          <w:bCs w:val="0"/>
+          <w:i/>
+          <w:iCs/>
+          <w:sz w:val="20"/>
+          <w:szCs w:val="20"/>
+          <w:lang w:val="en-US"/>
+        </w:rPr>
+        <w:t>bussines plan.</w:t>
+      </w:r>
+    </w:p>
+    <w:p>
+      <w:pPr>
+        <w:numPr>
+          <w:ilvl w:val="0"/>
+          <w:numId w:val="0"/>
+        </w:numPr>
+        <w:spacing w:line="360" w:lineRule="auto"/>
+        <w:ind w:left="0" w:leftChars="0" w:firstLine="400" w:firstLineChars="200"/>
+        <w:jc w:val="both"/>
+        <w:rPr>
+          <w:rFonts w:hint="default"/>
+          <w:b w:val="0"/>
+          <w:bCs w:val="0"/>
+          <w:i w:val="0"/>
+          <w:iCs w:val="0"/>
+          <w:sz w:val="20"/>
+          <w:szCs w:val="20"/>
+          <w:lang w:val="en-US"/>
+        </w:rPr>
+      </w:pPr>
+      <w:r>
+        <w:rPr>
+          <w:rFonts w:hint="default"/>
+          <w:b w:val="0"/>
+          <w:bCs w:val="0"/>
+          <w:i w:val="0"/>
+          <w:iCs w:val="0"/>
+          <w:sz w:val="20"/>
+          <w:szCs w:val="20"/>
+          <w:lang w:val="en-US"/>
+        </w:rPr>
+        <w:t xml:space="preserve">Berdasarkan penjelasan ini, mungkin sebagian dari Anda sudah bisa memahami sistem </w:t>
+      </w:r>
+      <w:r>
+        <w:rPr>
+          <w:rFonts w:hint="default"/>
+          <w:b w:val="0"/>
+          <w:bCs w:val="0"/>
+          <w:i/>
+          <w:iCs/>
+          <w:sz w:val="20"/>
+          <w:szCs w:val="20"/>
+          <w:lang w:val="en-US"/>
+        </w:rPr>
+        <w:t xml:space="preserve">entity relationship database </w:t>
+      </w:r>
+      <w:r>
+        <w:rPr>
+          <w:rFonts w:hint="default"/>
+          <w:b w:val="0"/>
+          <w:bCs w:val="0"/>
+          <w:i w:val="0"/>
+          <w:iCs w:val="0"/>
+          <w:sz w:val="20"/>
+          <w:szCs w:val="20"/>
+          <w:lang w:val="en-US"/>
+        </w:rPr>
+        <w:t>atau ERD, karena didalamnya hanya mencerminkan hubungan antar setiap entitas saja.</w:t>
+      </w:r>
+    </w:p>
+    <w:p>
+      <w:pPr>
+        <w:numPr>
+          <w:ilvl w:val="0"/>
+          <w:numId w:val="0"/>
+        </w:numPr>
+        <w:spacing w:line="360" w:lineRule="auto"/>
+        <w:ind w:left="0" w:leftChars="0" w:firstLine="400" w:firstLineChars="200"/>
+        <w:jc w:val="both"/>
+        <w:rPr>
+          <w:rFonts w:hint="default" w:ascii="Calibri" w:hAnsi="Calibri" w:cs="Calibri"/>
+          <w:b w:val="0"/>
+          <w:bCs w:val="0"/>
+          <w:i w:val="0"/>
+          <w:iCs w:val="0"/>
+          <w:sz w:val="20"/>
+          <w:szCs w:val="20"/>
+          <w:lang w:val="en-US"/>
+        </w:rPr>
+      </w:pPr>
+      <w:r>
+        <w:rPr>
+          <w:rFonts w:hint="default" w:ascii="Calibri" w:hAnsi="Calibri" w:eastAsia="SimSun" w:cs="Calibri"/>
+          <w:sz w:val="20"/>
+          <w:szCs w:val="20"/>
+        </w:rPr>
+        <w:t>Entitas dalam Entity Relationship Diagram (ERD) adalah objek yang berhubungan dengan bisnis, baik berwujud seperti produk barang maupun tidak berwujud seperti log data. ERD menggambarkan hubungan antar entitas dalam suatu sistem. Dengan demikian, ERD membantu memahami bagaimana objek-objek tersebut saling terhubung untuk mendukung proses bisnis.</w:t>
       </w:r>
       <w:bookmarkStart w:id="0" w:name="_GoBack"/>
       <w:bookmarkEnd w:id="0"/>
@@ -15225,7 +15536,7 @@
     <w:lsdException w:unhideWhenUsed="0" w:uiPriority="0" w:semiHidden="0" w:name="Body Text Indent 2"/>
     <w:lsdException w:unhideWhenUsed="0" w:uiPriority="0" w:semiHidden="0" w:name="Body Text Indent 3"/>
     <w:lsdException w:unhideWhenUsed="0" w:uiPriority="0" w:semiHidden="0" w:name="Block Text"/>
-    <w:lsdException w:unhideWhenUsed="0" w:uiPriority="0" w:semiHidden="0" w:name="Hyperlink"/>
+    <w:lsdException w:qFormat="1" w:unhideWhenUsed="0" w:uiPriority="0" w:semiHidden="0" w:name="Hyperlink"/>
     <w:lsdException w:unhideWhenUsed="0" w:uiPriority="0" w:semiHidden="0" w:name="FollowedHyperlink"/>
     <w:lsdException w:qFormat="1" w:unhideWhenUsed="0" w:uiPriority="0" w:semiHidden="0" w:name="Strong"/>
     <w:lsdException w:qFormat="1" w:unhideWhenUsed="0" w:uiPriority="0" w:semiHidden="0" w:name="Emphasis"/>
@@ -15456,6 +15767,7 @@
   <w:style w:type="character" w:styleId="6">
     <w:name w:val="Hyperlink"/>
     <w:basedOn w:val="2"/>
+    <w:qFormat/>
     <w:uiPriority w:val="0"/>
     <w:rPr>
       <w:color w:val="0563C1" w:themeColor="hyperlink"/>

</xml_diff>